<commit_message>
testing iteration 2 and coversheet
</commit_message>
<xml_diff>
--- a/Iteration 2/Iteration 2 coversheet .docx
+++ b/Iteration 2/Iteration 2 coversheet .docx
@@ -31,7 +31,6 @@
                 <w:szCs w:val="36"/>
               </w:rPr>
             </w:pPr>
-            <w:proofErr w:type="spellStart"/>
             <w:r>
               <w:rPr>
                 <w:sz w:val="36"/>
@@ -39,7 +38,6 @@
               </w:rPr>
               <w:t>JustHealth</w:t>
             </w:r>
-            <w:proofErr w:type="spellEnd"/>
             <w:r>
               <w:rPr>
                 <w:sz w:val="36"/>
@@ -120,6 +118,9 @@
             <w:pPr>
               <w:cnfStyle w:val="000000010000" w:firstRow="0" w:lastRow="0" w:firstColumn="0" w:lastColumn="0" w:oddVBand="0" w:evenVBand="0" w:oddHBand="0" w:evenHBand="1" w:firstRowFirstColumn="0" w:firstRowLastColumn="0" w:lastRowFirstColumn="0" w:lastRowLastColumn="0"/>
             </w:pPr>
+            <w:r>
+              <w:t>26/10/14</w:t>
+            </w:r>
           </w:p>
         </w:tc>
       </w:tr>
@@ -226,21 +227,7 @@
               <w:rPr>
                 <w:b w:val="0"/>
               </w:rPr>
-              <w:t xml:space="preserve">Once a user has logged in on the web they will be directed to a home screen for either patient or </w:t>
-            </w:r>
-            <w:proofErr w:type="spellStart"/>
-            <w:r>
-              <w:rPr>
-                <w:b w:val="0"/>
-              </w:rPr>
-              <w:t>carer</w:t>
-            </w:r>
-            <w:proofErr w:type="spellEnd"/>
-            <w:r>
-              <w:rPr>
-                <w:b w:val="0"/>
-              </w:rPr>
-              <w:t xml:space="preserve"> </w:t>
+              <w:t xml:space="preserve">Once a user has logged in on the web they will be directed to a home screen for either patient or carer </w:t>
             </w:r>
           </w:p>
           <w:p>
@@ -248,8 +235,6 @@
               <w:pStyle w:val="ListParagraph"/>
               <w:ind w:left="360"/>
             </w:pPr>
-            <w:bookmarkStart w:id="0" w:name="_GoBack"/>
-            <w:bookmarkEnd w:id="0"/>
           </w:p>
           <w:p/>
         </w:tc>
@@ -270,8 +255,111 @@
               <w:t>What we Achieved:</w:t>
             </w:r>
           </w:p>
-          <w:p/>
-          <w:p/>
+          <w:p>
+            <w:pPr>
+              <w:pStyle w:val="ListParagraph"/>
+              <w:numPr>
+                <w:ilvl w:val="0"/>
+                <w:numId w:val="2"/>
+              </w:numPr>
+            </w:pPr>
+            <w:r>
+              <w:rPr>
+                <w:b w:val="0"/>
+              </w:rPr>
+              <w:t xml:space="preserve">Home screen for patient and carer for the web </w:t>
+            </w:r>
+          </w:p>
+          <w:p>
+            <w:pPr>
+              <w:pStyle w:val="ListParagraph"/>
+              <w:numPr>
+                <w:ilvl w:val="0"/>
+                <w:numId w:val="2"/>
+              </w:numPr>
+            </w:pPr>
+            <w:r>
+              <w:rPr>
+                <w:b w:val="0"/>
+              </w:rPr>
+              <w:t xml:space="preserve">Android login </w:t>
+            </w:r>
+          </w:p>
+          <w:p>
+            <w:pPr>
+              <w:pStyle w:val="ListParagraph"/>
+              <w:numPr>
+                <w:ilvl w:val="0"/>
+                <w:numId w:val="2"/>
+              </w:numPr>
+            </w:pPr>
+            <w:r>
+              <w:rPr>
+                <w:b w:val="0"/>
+              </w:rPr>
+              <w:t xml:space="preserve">Android registration </w:t>
+            </w:r>
+          </w:p>
+          <w:p>
+            <w:pPr>
+              <w:pStyle w:val="ListParagraph"/>
+              <w:numPr>
+                <w:ilvl w:val="0"/>
+                <w:numId w:val="2"/>
+              </w:numPr>
+            </w:pPr>
+            <w:r>
+              <w:rPr>
+                <w:b w:val="0"/>
+              </w:rPr>
+              <w:t>Android forgot password</w:t>
+            </w:r>
+          </w:p>
+          <w:p>
+            <w:pPr>
+              <w:pStyle w:val="ListParagraph"/>
+              <w:numPr>
+                <w:ilvl w:val="0"/>
+                <w:numId w:val="2"/>
+              </w:numPr>
+            </w:pPr>
+            <w:r>
+              <w:rPr>
+                <w:b w:val="0"/>
+              </w:rPr>
+              <w:t xml:space="preserve">Android account locked </w:t>
+            </w:r>
+          </w:p>
+          <w:p>
+            <w:pPr>
+              <w:pStyle w:val="ListParagraph"/>
+              <w:numPr>
+                <w:ilvl w:val="0"/>
+                <w:numId w:val="2"/>
+              </w:numPr>
+            </w:pPr>
+            <w:r>
+              <w:rPr>
+                <w:b w:val="0"/>
+              </w:rPr>
+              <w:t xml:space="preserve">Android terms and conditions </w:t>
+            </w:r>
+          </w:p>
+          <w:p>
+            <w:pPr>
+              <w:pStyle w:val="ListParagraph"/>
+              <w:numPr>
+                <w:ilvl w:val="0"/>
+                <w:numId w:val="2"/>
+              </w:numPr>
+            </w:pPr>
+            <w:r>
+              <w:rPr>
+                <w:b w:val="0"/>
+              </w:rPr>
+              <w:t xml:space="preserve">Android email verification </w:t>
+            </w:r>
+          </w:p>
           <w:p/>
           <w:p/>
         </w:tc>
@@ -292,7 +380,90 @@
               <w:t>What we have learnt:</w:t>
             </w:r>
           </w:p>
-          <w:p/>
+          <w:p>
+            <w:pPr>
+              <w:pStyle w:val="ListParagraph"/>
+              <w:numPr>
+                <w:ilvl w:val="0"/>
+                <w:numId w:val="3"/>
+              </w:numPr>
+            </w:pPr>
+            <w:r>
+              <w:rPr>
+                <w:b w:val="0"/>
+              </w:rPr>
+              <w:t>Our testing needs to be restructured</w:t>
+            </w:r>
+          </w:p>
+          <w:p>
+            <w:pPr>
+              <w:pStyle w:val="ListParagraph"/>
+              <w:numPr>
+                <w:ilvl w:val="0"/>
+                <w:numId w:val="3"/>
+              </w:numPr>
+            </w:pPr>
+            <w:r>
+              <w:rPr>
+                <w:b w:val="0"/>
+              </w:rPr>
+              <w:t xml:space="preserve">Our database needs to be restructured </w:t>
+            </w:r>
+          </w:p>
+          <w:p>
+            <w:pPr>
+              <w:pStyle w:val="ListParagraph"/>
+              <w:numPr>
+                <w:ilvl w:val="0"/>
+                <w:numId w:val="3"/>
+              </w:numPr>
+              <w:rPr>
+                <w:b w:val="0"/>
+              </w:rPr>
+            </w:pPr>
+            <w:r>
+              <w:rPr>
+                <w:b w:val="0"/>
+              </w:rPr>
+              <w:t xml:space="preserve">Delay from pervious iteration slowed this iteration down </w:t>
+            </w:r>
+          </w:p>
+          <w:p>
+            <w:pPr>
+              <w:pStyle w:val="ListParagraph"/>
+              <w:numPr>
+                <w:ilvl w:val="0"/>
+                <w:numId w:val="3"/>
+              </w:numPr>
+              <w:rPr>
+                <w:b w:val="0"/>
+              </w:rPr>
+            </w:pPr>
+            <w:r>
+              <w:rPr>
+                <w:b w:val="0"/>
+              </w:rPr>
+              <w:t xml:space="preserve">We have all learnt to use and program in android studio </w:t>
+            </w:r>
+          </w:p>
+          <w:p>
+            <w:pPr>
+              <w:pStyle w:val="ListParagraph"/>
+              <w:numPr>
+                <w:ilvl w:val="0"/>
+                <w:numId w:val="3"/>
+              </w:numPr>
+              <w:rPr>
+                <w:b w:val="0"/>
+              </w:rPr>
+            </w:pPr>
+            <w:r>
+              <w:rPr>
+                <w:b w:val="0"/>
+              </w:rPr>
+              <w:t>POST requests in android studio</w:t>
+            </w:r>
+          </w:p>
           <w:p/>
           <w:p/>
         </w:tc>
@@ -313,10 +484,78 @@
               <w:t>What we would do differently:</w:t>
             </w:r>
           </w:p>
+          <w:p>
+            <w:pPr>
+              <w:pStyle w:val="ListParagraph"/>
+              <w:numPr>
+                <w:ilvl w:val="0"/>
+                <w:numId w:val="4"/>
+              </w:numPr>
+            </w:pPr>
+            <w:r>
+              <w:rPr>
+                <w:b w:val="0"/>
+              </w:rPr>
+              <w:t xml:space="preserve">Ben’s laptop broke, causing production to delay. In future if this was to happen we would work of Richards spare laptop so we do not have any problems with running python on raptor. </w:t>
+            </w:r>
+          </w:p>
+          <w:p>
+            <w:pPr>
+              <w:pStyle w:val="ListParagraph"/>
+              <w:numPr>
+                <w:ilvl w:val="0"/>
+                <w:numId w:val="4"/>
+              </w:numPr>
+            </w:pPr>
+            <w:r>
+              <w:rPr>
+                <w:b w:val="0"/>
+              </w:rPr>
+              <w:t>Other work deadlines overlapped with the second week of iteration 2. In future we will plan more effectively and time manage other work with project work.</w:t>
+            </w:r>
+            <w:bookmarkStart w:id="0" w:name="_GoBack"/>
+            <w:bookmarkEnd w:id="0"/>
+          </w:p>
           <w:p/>
           <w:p/>
           <w:p/>
-          <w:p/>
+        </w:tc>
+      </w:tr>
+      <w:tr>
+        <w:trPr>
+          <w:cnfStyle w:val="000000100000" w:firstRow="0" w:lastRow="0" w:firstColumn="0" w:lastColumn="0" w:oddVBand="0" w:evenVBand="0" w:oddHBand="1" w:evenHBand="0" w:firstRowFirstColumn="0" w:firstRowLastColumn="0" w:lastRowFirstColumn="0" w:lastRowLastColumn="0"/>
+          <w:trHeight w:val="2338"/>
+        </w:trPr>
+        <w:tc>
+          <w:tcPr>
+            <w:cnfStyle w:val="001000000000" w:firstRow="0" w:lastRow="0" w:firstColumn="1" w:lastColumn="0" w:oddVBand="0" w:evenVBand="0" w:oddHBand="0" w:evenHBand="0" w:firstRowFirstColumn="0" w:firstRowLastColumn="0" w:lastRowFirstColumn="0" w:lastRowLastColumn="0"/>
+            <w:tcW w:w="10422" w:type="dxa"/>
+            <w:gridSpan w:val="2"/>
+          </w:tcPr>
+          <w:p>
+            <w:r>
+              <w:lastRenderedPageBreak/>
+              <w:t>Outstanding work</w:t>
+            </w:r>
+            <w:r>
+              <w:t>:</w:t>
+            </w:r>
+          </w:p>
+          <w:p>
+            <w:pPr>
+              <w:pStyle w:val="ListParagraph"/>
+              <w:numPr>
+                <w:ilvl w:val="0"/>
+                <w:numId w:val="4"/>
+              </w:numPr>
+            </w:pPr>
+            <w:r>
+              <w:rPr>
+                <w:b w:val="0"/>
+              </w:rPr>
+              <w:t>As can be see in testing, we want to be able to show responses dynamically on the android and web page. To do this we need to restructure our python code. This will be done in iteration 3.</w:t>
+            </w:r>
+          </w:p>
         </w:tc>
       </w:tr>
     </w:tbl>
@@ -446,8 +685,356 @@
       </w:rPr>
     </w:lvl>
   </w:abstractNum>
+  <w:abstractNum w:abstractNumId="1">
+    <w:nsid w:val="26CB70DE"/>
+    <w:multiLevelType w:val="hybridMultilevel"/>
+    <w:tmpl w:val="51522F6C"/>
+    <w:lvl w:ilvl="0" w:tplc="04090001">
+      <w:start w:val="1"/>
+      <w:numFmt w:val="bullet"/>
+      <w:lvlText w:val=""/>
+      <w:lvlJc w:val="left"/>
+      <w:pPr>
+        <w:ind w:left="720" w:hanging="360"/>
+      </w:pPr>
+      <w:rPr>
+        <w:rFonts w:ascii="Symbol" w:hAnsi="Symbol" w:hint="default"/>
+      </w:rPr>
+    </w:lvl>
+    <w:lvl w:ilvl="1" w:tplc="04090003" w:tentative="1">
+      <w:start w:val="1"/>
+      <w:numFmt w:val="bullet"/>
+      <w:lvlText w:val="o"/>
+      <w:lvlJc w:val="left"/>
+      <w:pPr>
+        <w:ind w:left="1440" w:hanging="360"/>
+      </w:pPr>
+      <w:rPr>
+        <w:rFonts w:ascii="Courier New" w:hAnsi="Courier New" w:hint="default"/>
+      </w:rPr>
+    </w:lvl>
+    <w:lvl w:ilvl="2" w:tplc="04090005" w:tentative="1">
+      <w:start w:val="1"/>
+      <w:numFmt w:val="bullet"/>
+      <w:lvlText w:val=""/>
+      <w:lvlJc w:val="left"/>
+      <w:pPr>
+        <w:ind w:left="2160" w:hanging="360"/>
+      </w:pPr>
+      <w:rPr>
+        <w:rFonts w:ascii="Wingdings" w:hAnsi="Wingdings" w:hint="default"/>
+      </w:rPr>
+    </w:lvl>
+    <w:lvl w:ilvl="3" w:tplc="04090001" w:tentative="1">
+      <w:start w:val="1"/>
+      <w:numFmt w:val="bullet"/>
+      <w:lvlText w:val=""/>
+      <w:lvlJc w:val="left"/>
+      <w:pPr>
+        <w:ind w:left="2880" w:hanging="360"/>
+      </w:pPr>
+      <w:rPr>
+        <w:rFonts w:ascii="Symbol" w:hAnsi="Symbol" w:hint="default"/>
+      </w:rPr>
+    </w:lvl>
+    <w:lvl w:ilvl="4" w:tplc="04090003" w:tentative="1">
+      <w:start w:val="1"/>
+      <w:numFmt w:val="bullet"/>
+      <w:lvlText w:val="o"/>
+      <w:lvlJc w:val="left"/>
+      <w:pPr>
+        <w:ind w:left="3600" w:hanging="360"/>
+      </w:pPr>
+      <w:rPr>
+        <w:rFonts w:ascii="Courier New" w:hAnsi="Courier New" w:hint="default"/>
+      </w:rPr>
+    </w:lvl>
+    <w:lvl w:ilvl="5" w:tplc="04090005" w:tentative="1">
+      <w:start w:val="1"/>
+      <w:numFmt w:val="bullet"/>
+      <w:lvlText w:val=""/>
+      <w:lvlJc w:val="left"/>
+      <w:pPr>
+        <w:ind w:left="4320" w:hanging="360"/>
+      </w:pPr>
+      <w:rPr>
+        <w:rFonts w:ascii="Wingdings" w:hAnsi="Wingdings" w:hint="default"/>
+      </w:rPr>
+    </w:lvl>
+    <w:lvl w:ilvl="6" w:tplc="04090001" w:tentative="1">
+      <w:start w:val="1"/>
+      <w:numFmt w:val="bullet"/>
+      <w:lvlText w:val=""/>
+      <w:lvlJc w:val="left"/>
+      <w:pPr>
+        <w:ind w:left="5040" w:hanging="360"/>
+      </w:pPr>
+      <w:rPr>
+        <w:rFonts w:ascii="Symbol" w:hAnsi="Symbol" w:hint="default"/>
+      </w:rPr>
+    </w:lvl>
+    <w:lvl w:ilvl="7" w:tplc="04090003" w:tentative="1">
+      <w:start w:val="1"/>
+      <w:numFmt w:val="bullet"/>
+      <w:lvlText w:val="o"/>
+      <w:lvlJc w:val="left"/>
+      <w:pPr>
+        <w:ind w:left="5760" w:hanging="360"/>
+      </w:pPr>
+      <w:rPr>
+        <w:rFonts w:ascii="Courier New" w:hAnsi="Courier New" w:hint="default"/>
+      </w:rPr>
+    </w:lvl>
+    <w:lvl w:ilvl="8" w:tplc="04090005" w:tentative="1">
+      <w:start w:val="1"/>
+      <w:numFmt w:val="bullet"/>
+      <w:lvlText w:val=""/>
+      <w:lvlJc w:val="left"/>
+      <w:pPr>
+        <w:ind w:left="6480" w:hanging="360"/>
+      </w:pPr>
+      <w:rPr>
+        <w:rFonts w:ascii="Wingdings" w:hAnsi="Wingdings" w:hint="default"/>
+      </w:rPr>
+    </w:lvl>
+  </w:abstractNum>
+  <w:abstractNum w:abstractNumId="2">
+    <w:nsid w:val="4E80431B"/>
+    <w:multiLevelType w:val="hybridMultilevel"/>
+    <w:tmpl w:val="466AA712"/>
+    <w:lvl w:ilvl="0" w:tplc="04090001">
+      <w:start w:val="1"/>
+      <w:numFmt w:val="bullet"/>
+      <w:lvlText w:val=""/>
+      <w:lvlJc w:val="left"/>
+      <w:pPr>
+        <w:ind w:left="720" w:hanging="360"/>
+      </w:pPr>
+      <w:rPr>
+        <w:rFonts w:ascii="Symbol" w:hAnsi="Symbol" w:hint="default"/>
+      </w:rPr>
+    </w:lvl>
+    <w:lvl w:ilvl="1" w:tplc="04090003" w:tentative="1">
+      <w:start w:val="1"/>
+      <w:numFmt w:val="bullet"/>
+      <w:lvlText w:val="o"/>
+      <w:lvlJc w:val="left"/>
+      <w:pPr>
+        <w:ind w:left="1440" w:hanging="360"/>
+      </w:pPr>
+      <w:rPr>
+        <w:rFonts w:ascii="Courier New" w:hAnsi="Courier New" w:hint="default"/>
+      </w:rPr>
+    </w:lvl>
+    <w:lvl w:ilvl="2" w:tplc="04090005" w:tentative="1">
+      <w:start w:val="1"/>
+      <w:numFmt w:val="bullet"/>
+      <w:lvlText w:val=""/>
+      <w:lvlJc w:val="left"/>
+      <w:pPr>
+        <w:ind w:left="2160" w:hanging="360"/>
+      </w:pPr>
+      <w:rPr>
+        <w:rFonts w:ascii="Wingdings" w:hAnsi="Wingdings" w:hint="default"/>
+      </w:rPr>
+    </w:lvl>
+    <w:lvl w:ilvl="3" w:tplc="04090001" w:tentative="1">
+      <w:start w:val="1"/>
+      <w:numFmt w:val="bullet"/>
+      <w:lvlText w:val=""/>
+      <w:lvlJc w:val="left"/>
+      <w:pPr>
+        <w:ind w:left="2880" w:hanging="360"/>
+      </w:pPr>
+      <w:rPr>
+        <w:rFonts w:ascii="Symbol" w:hAnsi="Symbol" w:hint="default"/>
+      </w:rPr>
+    </w:lvl>
+    <w:lvl w:ilvl="4" w:tplc="04090003" w:tentative="1">
+      <w:start w:val="1"/>
+      <w:numFmt w:val="bullet"/>
+      <w:lvlText w:val="o"/>
+      <w:lvlJc w:val="left"/>
+      <w:pPr>
+        <w:ind w:left="3600" w:hanging="360"/>
+      </w:pPr>
+      <w:rPr>
+        <w:rFonts w:ascii="Courier New" w:hAnsi="Courier New" w:hint="default"/>
+      </w:rPr>
+    </w:lvl>
+    <w:lvl w:ilvl="5" w:tplc="04090005" w:tentative="1">
+      <w:start w:val="1"/>
+      <w:numFmt w:val="bullet"/>
+      <w:lvlText w:val=""/>
+      <w:lvlJc w:val="left"/>
+      <w:pPr>
+        <w:ind w:left="4320" w:hanging="360"/>
+      </w:pPr>
+      <w:rPr>
+        <w:rFonts w:ascii="Wingdings" w:hAnsi="Wingdings" w:hint="default"/>
+      </w:rPr>
+    </w:lvl>
+    <w:lvl w:ilvl="6" w:tplc="04090001" w:tentative="1">
+      <w:start w:val="1"/>
+      <w:numFmt w:val="bullet"/>
+      <w:lvlText w:val=""/>
+      <w:lvlJc w:val="left"/>
+      <w:pPr>
+        <w:ind w:left="5040" w:hanging="360"/>
+      </w:pPr>
+      <w:rPr>
+        <w:rFonts w:ascii="Symbol" w:hAnsi="Symbol" w:hint="default"/>
+      </w:rPr>
+    </w:lvl>
+    <w:lvl w:ilvl="7" w:tplc="04090003" w:tentative="1">
+      <w:start w:val="1"/>
+      <w:numFmt w:val="bullet"/>
+      <w:lvlText w:val="o"/>
+      <w:lvlJc w:val="left"/>
+      <w:pPr>
+        <w:ind w:left="5760" w:hanging="360"/>
+      </w:pPr>
+      <w:rPr>
+        <w:rFonts w:ascii="Courier New" w:hAnsi="Courier New" w:hint="default"/>
+      </w:rPr>
+    </w:lvl>
+    <w:lvl w:ilvl="8" w:tplc="04090005" w:tentative="1">
+      <w:start w:val="1"/>
+      <w:numFmt w:val="bullet"/>
+      <w:lvlText w:val=""/>
+      <w:lvlJc w:val="left"/>
+      <w:pPr>
+        <w:ind w:left="6480" w:hanging="360"/>
+      </w:pPr>
+      <w:rPr>
+        <w:rFonts w:ascii="Wingdings" w:hAnsi="Wingdings" w:hint="default"/>
+      </w:rPr>
+    </w:lvl>
+  </w:abstractNum>
+  <w:abstractNum w:abstractNumId="3">
+    <w:nsid w:val="72376916"/>
+    <w:multiLevelType w:val="hybridMultilevel"/>
+    <w:tmpl w:val="6A68A368"/>
+    <w:lvl w:ilvl="0" w:tplc="04090001">
+      <w:start w:val="1"/>
+      <w:numFmt w:val="bullet"/>
+      <w:lvlText w:val=""/>
+      <w:lvlJc w:val="left"/>
+      <w:pPr>
+        <w:ind w:left="720" w:hanging="360"/>
+      </w:pPr>
+      <w:rPr>
+        <w:rFonts w:ascii="Symbol" w:hAnsi="Symbol" w:hint="default"/>
+      </w:rPr>
+    </w:lvl>
+    <w:lvl w:ilvl="1" w:tplc="04090003" w:tentative="1">
+      <w:start w:val="1"/>
+      <w:numFmt w:val="bullet"/>
+      <w:lvlText w:val="o"/>
+      <w:lvlJc w:val="left"/>
+      <w:pPr>
+        <w:ind w:left="1440" w:hanging="360"/>
+      </w:pPr>
+      <w:rPr>
+        <w:rFonts w:ascii="Courier New" w:hAnsi="Courier New" w:hint="default"/>
+      </w:rPr>
+    </w:lvl>
+    <w:lvl w:ilvl="2" w:tplc="04090005" w:tentative="1">
+      <w:start w:val="1"/>
+      <w:numFmt w:val="bullet"/>
+      <w:lvlText w:val=""/>
+      <w:lvlJc w:val="left"/>
+      <w:pPr>
+        <w:ind w:left="2160" w:hanging="360"/>
+      </w:pPr>
+      <w:rPr>
+        <w:rFonts w:ascii="Wingdings" w:hAnsi="Wingdings" w:hint="default"/>
+      </w:rPr>
+    </w:lvl>
+    <w:lvl w:ilvl="3" w:tplc="04090001" w:tentative="1">
+      <w:start w:val="1"/>
+      <w:numFmt w:val="bullet"/>
+      <w:lvlText w:val=""/>
+      <w:lvlJc w:val="left"/>
+      <w:pPr>
+        <w:ind w:left="2880" w:hanging="360"/>
+      </w:pPr>
+      <w:rPr>
+        <w:rFonts w:ascii="Symbol" w:hAnsi="Symbol" w:hint="default"/>
+      </w:rPr>
+    </w:lvl>
+    <w:lvl w:ilvl="4" w:tplc="04090003" w:tentative="1">
+      <w:start w:val="1"/>
+      <w:numFmt w:val="bullet"/>
+      <w:lvlText w:val="o"/>
+      <w:lvlJc w:val="left"/>
+      <w:pPr>
+        <w:ind w:left="3600" w:hanging="360"/>
+      </w:pPr>
+      <w:rPr>
+        <w:rFonts w:ascii="Courier New" w:hAnsi="Courier New" w:hint="default"/>
+      </w:rPr>
+    </w:lvl>
+    <w:lvl w:ilvl="5" w:tplc="04090005" w:tentative="1">
+      <w:start w:val="1"/>
+      <w:numFmt w:val="bullet"/>
+      <w:lvlText w:val=""/>
+      <w:lvlJc w:val="left"/>
+      <w:pPr>
+        <w:ind w:left="4320" w:hanging="360"/>
+      </w:pPr>
+      <w:rPr>
+        <w:rFonts w:ascii="Wingdings" w:hAnsi="Wingdings" w:hint="default"/>
+      </w:rPr>
+    </w:lvl>
+    <w:lvl w:ilvl="6" w:tplc="04090001" w:tentative="1">
+      <w:start w:val="1"/>
+      <w:numFmt w:val="bullet"/>
+      <w:lvlText w:val=""/>
+      <w:lvlJc w:val="left"/>
+      <w:pPr>
+        <w:ind w:left="5040" w:hanging="360"/>
+      </w:pPr>
+      <w:rPr>
+        <w:rFonts w:ascii="Symbol" w:hAnsi="Symbol" w:hint="default"/>
+      </w:rPr>
+    </w:lvl>
+    <w:lvl w:ilvl="7" w:tplc="04090003" w:tentative="1">
+      <w:start w:val="1"/>
+      <w:numFmt w:val="bullet"/>
+      <w:lvlText w:val="o"/>
+      <w:lvlJc w:val="left"/>
+      <w:pPr>
+        <w:ind w:left="5760" w:hanging="360"/>
+      </w:pPr>
+      <w:rPr>
+        <w:rFonts w:ascii="Courier New" w:hAnsi="Courier New" w:hint="default"/>
+      </w:rPr>
+    </w:lvl>
+    <w:lvl w:ilvl="8" w:tplc="04090005" w:tentative="1">
+      <w:start w:val="1"/>
+      <w:numFmt w:val="bullet"/>
+      <w:lvlText w:val=""/>
+      <w:lvlJc w:val="left"/>
+      <w:pPr>
+        <w:ind w:left="6480" w:hanging="360"/>
+      </w:pPr>
+      <w:rPr>
+        <w:rFonts w:ascii="Wingdings" w:hAnsi="Wingdings" w:hint="default"/>
+      </w:rPr>
+    </w:lvl>
+  </w:abstractNum>
   <w:num w:numId="1">
     <w:abstractNumId w:val="0"/>
+  </w:num>
+  <w:num w:numId="2">
+    <w:abstractNumId w:val="2"/>
+  </w:num>
+  <w:num w:numId="3">
+    <w:abstractNumId w:val="3"/>
+  </w:num>
+  <w:num w:numId="4">
+    <w:abstractNumId w:val="1"/>
   </w:num>
 </w:numbering>
 </file>

</xml_diff>